<commit_message>
Edited SW chapter in table of contents
</commit_message>
<xml_diff>
--- a/Report/2019_02_09_TableOfContentsDraft.docx
+++ b/Report/2019_02_09_TableOfContentsDraft.docx
@@ -1,6 +1,6 @@
 
 <file path=word/document.xml><?xml version="1.0" encoding="utf-8"?>
-<w:document xmlns:wpc="http://schemas.microsoft.com/office/word/2010/wordprocessingCanvas" xmlns:cx="http://schemas.microsoft.com/office/drawing/2014/chartex" xmlns:cx1="http://schemas.microsoft.com/office/drawing/2015/9/8/chartex" xmlns:cx2="http://schemas.microsoft.com/office/drawing/2015/10/21/chartex" xmlns:cx3="http://schemas.microsoft.com/office/drawing/2016/5/9/chartex" xmlns:cx4="http://schemas.microsoft.com/office/drawing/2016/5/10/chartex" xmlns:cx5="http://schemas.microsoft.com/office/drawing/2016/5/11/chartex" xmlns:cx6="http://schemas.microsoft.com/office/drawing/2016/5/12/chartex" xmlns:cx7="http://schemas.microsoft.com/office/drawing/2016/5/13/chartex" xmlns:cx8="http://schemas.microsoft.com/office/drawing/2016/5/14/chartex" xmlns:mc="http://schemas.openxmlformats.org/markup-compatibility/2006" xmlns:aink="http://schemas.microsoft.com/office/drawing/2016/ink" xmlns:am3d="http://schemas.microsoft.com/office/drawing/2017/model3d" xmlns:o="urn:schemas-microsoft-com:office:office" xmlns:r="http://schemas.openxmlformats.org/officeDocument/2006/relationships" xmlns:m="http://schemas.openxmlformats.org/officeDocument/2006/math" xmlns:v="urn:schemas-microsoft-com:vml" xmlns:wp14="http://schemas.microsoft.com/office/word/2010/wordprocessingDrawing" xmlns:wp="http://schemas.openxmlformats.org/drawingml/2006/wordprocessingDrawing" xmlns:w10="urn:schemas-microsoft-com:office:word" xmlns:w="http://schemas.openxmlformats.org/wordprocessingml/2006/main" xmlns:w14="http://schemas.microsoft.com/office/word/2010/wordml" xmlns:w15="http://schemas.microsoft.com/office/word/2012/wordml" xmlns:w16cid="http://schemas.microsoft.com/office/word/2016/wordml/cid" xmlns:w16se="http://schemas.microsoft.com/office/word/2015/wordml/symex" xmlns:wpg="http://schemas.microsoft.com/office/word/2010/wordprocessingGroup" xmlns:wpi="http://schemas.microsoft.com/office/word/2010/wordprocessingInk" xmlns:wne="http://schemas.microsoft.com/office/word/2006/wordml" xmlns:wps="http://schemas.microsoft.com/office/word/2010/wordprocessingShape" mc:Ignorable="w14 w15 w16se w16cid wp14">
+<w:document xmlns:wpc="http://schemas.microsoft.com/office/word/2010/wordprocessingCanvas" xmlns:cx="http://schemas.microsoft.com/office/drawing/2014/chartex" xmlns:mc="http://schemas.openxmlformats.org/markup-compatibility/2006" xmlns:o="urn:schemas-microsoft-com:office:office" xmlns:r="http://schemas.openxmlformats.org/officeDocument/2006/relationships" xmlns:m="http://schemas.openxmlformats.org/officeDocument/2006/math" xmlns:v="urn:schemas-microsoft-com:vml" xmlns:wp14="http://schemas.microsoft.com/office/word/2010/wordprocessingDrawing" xmlns:wp="http://schemas.openxmlformats.org/drawingml/2006/wordprocessingDrawing" xmlns:w10="urn:schemas-microsoft-com:office:word" xmlns:w="http://schemas.openxmlformats.org/wordprocessingml/2006/main" xmlns:w14="http://schemas.microsoft.com/office/word/2010/wordml" xmlns:w15="http://schemas.microsoft.com/office/word/2012/wordml" xmlns:w16se="http://schemas.microsoft.com/office/word/2015/wordml/symex" xmlns:wpg="http://schemas.microsoft.com/office/word/2010/wordprocessingGroup" xmlns:wpi="http://schemas.microsoft.com/office/word/2010/wordprocessingInk" xmlns:wne="http://schemas.microsoft.com/office/word/2006/wordml" xmlns:wps="http://schemas.microsoft.com/office/word/2010/wordprocessingShape" mc:Ignorable="w14 w15 w16se wp14">
   <w:body>
     <w:p>
       <w:pPr>
@@ -63,7 +63,7 @@
     </w:p>
     <w:p>
       <w:pPr>
-        <w:pStyle w:val="Listeafsnit"/>
+        <w:pStyle w:val="Prrafodelista"/>
         <w:numPr>
           <w:ilvl w:val="0"/>
           <w:numId w:val="1"/>
@@ -87,17 +87,17 @@
     </w:p>
     <w:p>
       <w:pPr>
-        <w:pStyle w:val="Listeafsnit"/>
-        <w:rPr>
-          <w:rFonts w:ascii="Times New Roman" w:hAnsi="Times New Roman" w:cs="Times New Roman"/>
-          <w:sz w:val="24"/>
-          <w:lang w:val="en-IE"/>
-        </w:rPr>
-      </w:pPr>
-    </w:p>
-    <w:p>
-      <w:pPr>
-        <w:pStyle w:val="Listeafsnit"/>
+        <w:pStyle w:val="Prrafodelista"/>
+        <w:rPr>
+          <w:rFonts w:ascii="Times New Roman" w:hAnsi="Times New Roman" w:cs="Times New Roman"/>
+          <w:sz w:val="24"/>
+          <w:lang w:val="en-IE"/>
+        </w:rPr>
+      </w:pPr>
+    </w:p>
+    <w:p>
+      <w:pPr>
+        <w:pStyle w:val="Prrafodelista"/>
         <w:numPr>
           <w:ilvl w:val="0"/>
           <w:numId w:val="1"/>
@@ -121,7 +121,7 @@
     </w:p>
     <w:p>
       <w:pPr>
-        <w:pStyle w:val="Listeafsnit"/>
+        <w:pStyle w:val="Prrafodelista"/>
         <w:numPr>
           <w:ilvl w:val="1"/>
           <w:numId w:val="1"/>
@@ -151,7 +151,7 @@
     </w:p>
     <w:p>
       <w:pPr>
-        <w:pStyle w:val="Listeafsnit"/>
+        <w:pStyle w:val="Prrafodelista"/>
         <w:numPr>
           <w:ilvl w:val="2"/>
           <w:numId w:val="1"/>
@@ -189,7 +189,7 @@
     </w:p>
     <w:p>
       <w:pPr>
-        <w:pStyle w:val="Listeafsnit"/>
+        <w:pStyle w:val="Prrafodelista"/>
         <w:numPr>
           <w:ilvl w:val="2"/>
           <w:numId w:val="1"/>
@@ -211,7 +211,7 @@
     </w:p>
     <w:p>
       <w:pPr>
-        <w:pStyle w:val="Listeafsnit"/>
+        <w:pStyle w:val="Prrafodelista"/>
         <w:numPr>
           <w:ilvl w:val="2"/>
           <w:numId w:val="1"/>
@@ -236,28 +236,12 @@
           <w:sz w:val="24"/>
           <w:lang w:val="en-IE"/>
         </w:rPr>
-        <w:t xml:space="preserve"> (</w:t>
-      </w:r>
-      <w:r>
-        <w:rPr>
-          <w:rFonts w:ascii="Times New Roman" w:hAnsi="Times New Roman" w:cs="Times New Roman"/>
-          <w:sz w:val="24"/>
-          <w:lang w:val="en-IE"/>
-        </w:rPr>
-        <w:t>Regenerative brakin</w:t>
-      </w:r>
-      <w:r>
-        <w:rPr>
-          <w:rFonts w:ascii="Times New Roman" w:hAnsi="Times New Roman" w:cs="Times New Roman"/>
-          <w:sz w:val="24"/>
-          <w:lang w:val="en-IE"/>
-        </w:rPr>
-        <w:t>g)</w:t>
-      </w:r>
-    </w:p>
-    <w:p>
-      <w:pPr>
-        <w:pStyle w:val="Listeafsnit"/>
+        <w:t xml:space="preserve"> (Regenerative braking)</w:t>
+      </w:r>
+    </w:p>
+    <w:p>
+      <w:pPr>
+        <w:pStyle w:val="Prrafodelista"/>
         <w:numPr>
           <w:ilvl w:val="1"/>
           <w:numId w:val="1"/>
@@ -279,7 +263,7 @@
     </w:p>
     <w:p>
       <w:pPr>
-        <w:pStyle w:val="Listeafsnit"/>
+        <w:pStyle w:val="Prrafodelista"/>
         <w:numPr>
           <w:ilvl w:val="1"/>
           <w:numId w:val="1"/>
@@ -301,7 +285,7 @@
     </w:p>
     <w:p>
       <w:pPr>
-        <w:pStyle w:val="Listeafsnit"/>
+        <w:pStyle w:val="Prrafodelista"/>
         <w:numPr>
           <w:ilvl w:val="1"/>
           <w:numId w:val="1"/>
@@ -318,37 +302,800 @@
           <w:sz w:val="24"/>
           <w:lang w:val="en-IE"/>
         </w:rPr>
-        <w:t>System requi</w:t>
+        <w:t xml:space="preserve">System requirements </w:t>
+      </w:r>
+    </w:p>
+    <w:p>
+      <w:pPr>
+        <w:pStyle w:val="Prrafodelista"/>
+        <w:ind w:left="1776"/>
+        <w:rPr>
+          <w:rFonts w:ascii="Times New Roman" w:hAnsi="Times New Roman" w:cs="Times New Roman"/>
+          <w:sz w:val="24"/>
+          <w:lang w:val="en-IE"/>
+        </w:rPr>
+      </w:pPr>
+    </w:p>
+    <w:p>
+      <w:pPr>
+        <w:pStyle w:val="Prrafodelista"/>
+        <w:numPr>
+          <w:ilvl w:val="0"/>
+          <w:numId w:val="1"/>
+        </w:numPr>
+        <w:rPr>
+          <w:rFonts w:ascii="Times New Roman" w:hAnsi="Times New Roman" w:cs="Times New Roman"/>
+          <w:b/>
+          <w:sz w:val="24"/>
+          <w:lang w:val="en-IE"/>
+        </w:rPr>
+      </w:pPr>
+      <w:r>
+        <w:rPr>
+          <w:rFonts w:ascii="Times New Roman" w:hAnsi="Times New Roman" w:cs="Times New Roman"/>
+          <w:b/>
+          <w:sz w:val="24"/>
+          <w:lang w:val="en-IE"/>
+        </w:rPr>
+        <w:t>Model of the induction machine</w:t>
+      </w:r>
+    </w:p>
+    <w:p>
+      <w:pPr>
+        <w:pStyle w:val="Prrafodelista"/>
+        <w:numPr>
+          <w:ilvl w:val="1"/>
+          <w:numId w:val="1"/>
+        </w:numPr>
+        <w:rPr>
+          <w:rFonts w:ascii="Times New Roman" w:hAnsi="Times New Roman" w:cs="Times New Roman"/>
+          <w:sz w:val="24"/>
+          <w:lang w:val="en-IE"/>
+        </w:rPr>
+      </w:pPr>
+      <w:r>
+        <w:rPr>
+          <w:rFonts w:ascii="Times New Roman" w:hAnsi="Times New Roman" w:cs="Times New Roman"/>
+          <w:sz w:val="24"/>
+          <w:lang w:val="en-IE"/>
+        </w:rPr>
+        <w:t>Selection of reference frame</w:t>
+      </w:r>
+    </w:p>
+    <w:p>
+      <w:pPr>
+        <w:pStyle w:val="Prrafodelista"/>
+        <w:numPr>
+          <w:ilvl w:val="1"/>
+          <w:numId w:val="1"/>
+        </w:numPr>
+        <w:rPr>
+          <w:rFonts w:ascii="Times New Roman" w:hAnsi="Times New Roman" w:cs="Times New Roman"/>
+          <w:sz w:val="24"/>
+          <w:lang w:val="en-IE"/>
+        </w:rPr>
+      </w:pPr>
+      <w:r>
+        <w:rPr>
+          <w:rFonts w:ascii="Times New Roman" w:hAnsi="Times New Roman" w:cs="Times New Roman"/>
+          <w:sz w:val="24"/>
+          <w:lang w:val="en-IE"/>
+        </w:rPr>
+        <w:t>Induction machine</w:t>
+      </w:r>
+      <w:r>
+        <w:rPr>
+          <w:rFonts w:ascii="Times New Roman" w:hAnsi="Times New Roman" w:cs="Times New Roman"/>
+          <w:sz w:val="24"/>
+          <w:lang w:val="en-IE"/>
+        </w:rPr>
+        <w:t xml:space="preserve"> equations</w:t>
+      </w:r>
+    </w:p>
+    <w:p>
+      <w:pPr>
+        <w:pStyle w:val="Prrafodelista"/>
+        <w:numPr>
+          <w:ilvl w:val="2"/>
+          <w:numId w:val="1"/>
+        </w:numPr>
+        <w:rPr>
+          <w:rFonts w:ascii="Times New Roman" w:hAnsi="Times New Roman" w:cs="Times New Roman"/>
+          <w:sz w:val="24"/>
+          <w:lang w:val="en-IE"/>
+        </w:rPr>
+      </w:pPr>
+      <w:r>
+        <w:rPr>
+          <w:rFonts w:ascii="Times New Roman" w:hAnsi="Times New Roman" w:cs="Times New Roman"/>
+          <w:sz w:val="24"/>
+          <w:lang w:val="en-IE"/>
+        </w:rPr>
+        <w:t xml:space="preserve">Motor </w:t>
+      </w:r>
+      <w:r>
+        <w:rPr>
+          <w:rFonts w:ascii="Times New Roman" w:hAnsi="Times New Roman" w:cs="Times New Roman"/>
+          <w:sz w:val="24"/>
+          <w:lang w:val="en-IE"/>
+        </w:rPr>
+        <w:t>equations</w:t>
+      </w:r>
+    </w:p>
+    <w:p>
+      <w:pPr>
+        <w:pStyle w:val="Prrafodelista"/>
+        <w:numPr>
+          <w:ilvl w:val="2"/>
+          <w:numId w:val="1"/>
+        </w:numPr>
+        <w:rPr>
+          <w:rFonts w:ascii="Times New Roman" w:hAnsi="Times New Roman" w:cs="Times New Roman"/>
+          <w:sz w:val="24"/>
+          <w:lang w:val="en-IE"/>
+        </w:rPr>
+      </w:pPr>
+      <w:r>
+        <w:rPr>
+          <w:rFonts w:ascii="Times New Roman" w:hAnsi="Times New Roman" w:cs="Times New Roman"/>
+          <w:sz w:val="24"/>
+          <w:lang w:val="en-IE"/>
+        </w:rPr>
+        <w:t>Generator equations</w:t>
+      </w:r>
+      <w:r>
+        <w:rPr>
+          <w:rFonts w:ascii="Times New Roman" w:hAnsi="Times New Roman" w:cs="Times New Roman"/>
+          <w:sz w:val="24"/>
+          <w:lang w:val="en-IE"/>
+        </w:rPr>
+        <w:t xml:space="preserve"> (for implementation of regenerative braking)</w:t>
+      </w:r>
+    </w:p>
+    <w:p>
+      <w:pPr>
+        <w:pStyle w:val="Prrafodelista"/>
+        <w:numPr>
+          <w:ilvl w:val="2"/>
+          <w:numId w:val="1"/>
+        </w:numPr>
+        <w:rPr>
+          <w:rFonts w:ascii="Times New Roman" w:hAnsi="Times New Roman" w:cs="Times New Roman"/>
+          <w:sz w:val="24"/>
+          <w:lang w:val="en-IE"/>
+        </w:rPr>
+      </w:pPr>
+      <w:r>
+        <w:rPr>
+          <w:rFonts w:ascii="Times New Roman" w:hAnsi="Times New Roman" w:cs="Times New Roman"/>
+          <w:sz w:val="24"/>
+          <w:lang w:val="en-IE"/>
+        </w:rPr>
+        <w:t>Torque equation</w:t>
+      </w:r>
+    </w:p>
+    <w:p>
+      <w:pPr>
+        <w:pStyle w:val="Prrafodelista"/>
+        <w:numPr>
+          <w:ilvl w:val="1"/>
+          <w:numId w:val="1"/>
+        </w:numPr>
+        <w:rPr>
+          <w:rFonts w:ascii="Times New Roman" w:hAnsi="Times New Roman" w:cs="Times New Roman"/>
+          <w:sz w:val="24"/>
+          <w:lang w:val="en-IE"/>
+        </w:rPr>
+      </w:pPr>
+      <w:r>
+        <w:rPr>
+          <w:rFonts w:ascii="Times New Roman" w:hAnsi="Times New Roman" w:cs="Times New Roman"/>
+          <w:sz w:val="24"/>
+          <w:lang w:val="en-IE"/>
+        </w:rPr>
+        <w:t>Validation</w:t>
+      </w:r>
+      <w:r>
+        <w:rPr>
+          <w:rFonts w:ascii="Times New Roman" w:hAnsi="Times New Roman" w:cs="Times New Roman"/>
+          <w:sz w:val="24"/>
+          <w:lang w:val="en-IE"/>
+        </w:rPr>
+        <w:t xml:space="preserve"> of m</w:t>
+      </w:r>
+      <w:r>
+        <w:rPr>
+          <w:rFonts w:ascii="Times New Roman" w:hAnsi="Times New Roman" w:cs="Times New Roman"/>
+          <w:sz w:val="24"/>
+          <w:lang w:val="en-IE"/>
+        </w:rPr>
+        <w:t>achine</w:t>
+      </w:r>
+      <w:r>
+        <w:rPr>
+          <w:rFonts w:ascii="Times New Roman" w:hAnsi="Times New Roman" w:cs="Times New Roman"/>
+          <w:sz w:val="24"/>
+          <w:lang w:val="en-IE"/>
+        </w:rPr>
+        <w:t xml:space="preserve"> parameters </w:t>
+      </w:r>
+    </w:p>
+    <w:p>
+      <w:pPr>
+        <w:pStyle w:val="Prrafodelista"/>
+        <w:numPr>
+          <w:ilvl w:val="2"/>
+          <w:numId w:val="1"/>
+        </w:numPr>
+        <w:rPr>
+          <w:rFonts w:ascii="Times New Roman" w:hAnsi="Times New Roman" w:cs="Times New Roman"/>
+          <w:sz w:val="24"/>
+          <w:lang w:val="en-IE"/>
+        </w:rPr>
+      </w:pPr>
+      <w:r>
+        <w:rPr>
+          <w:rFonts w:ascii="Times New Roman" w:hAnsi="Times New Roman" w:cs="Times New Roman"/>
+          <w:sz w:val="24"/>
+          <w:lang w:val="en-IE"/>
+        </w:rPr>
+        <w:t xml:space="preserve">Simulink model </w:t>
+      </w:r>
+    </w:p>
+    <w:p>
+      <w:pPr>
+        <w:pStyle w:val="Prrafodelista"/>
+        <w:numPr>
+          <w:ilvl w:val="2"/>
+          <w:numId w:val="1"/>
+        </w:numPr>
+        <w:rPr>
+          <w:rFonts w:ascii="Times New Roman" w:hAnsi="Times New Roman" w:cs="Times New Roman"/>
+          <w:sz w:val="24"/>
+          <w:lang w:val="en-IE"/>
+        </w:rPr>
+      </w:pPr>
+      <w:r>
+        <w:rPr>
+          <w:rFonts w:ascii="Times New Roman" w:hAnsi="Times New Roman" w:cs="Times New Roman"/>
+          <w:sz w:val="24"/>
+          <w:lang w:val="en-IE"/>
+        </w:rPr>
+        <w:t xml:space="preserve">Simulation results </w:t>
+      </w:r>
+    </w:p>
+    <w:p>
+      <w:pPr>
+        <w:pStyle w:val="Prrafodelista"/>
+        <w:ind w:left="3192"/>
+        <w:rPr>
+          <w:rFonts w:ascii="Times New Roman" w:hAnsi="Times New Roman" w:cs="Times New Roman"/>
+          <w:sz w:val="24"/>
+          <w:lang w:val="en-IE"/>
+        </w:rPr>
+      </w:pPr>
+    </w:p>
+    <w:p>
+      <w:pPr>
+        <w:pStyle w:val="Prrafodelista"/>
+        <w:numPr>
+          <w:ilvl w:val="0"/>
+          <w:numId w:val="1"/>
+        </w:numPr>
+        <w:rPr>
+          <w:rFonts w:ascii="Times New Roman" w:hAnsi="Times New Roman" w:cs="Times New Roman"/>
+          <w:b/>
+          <w:sz w:val="24"/>
+          <w:lang w:val="en-IE"/>
+        </w:rPr>
+      </w:pPr>
+      <w:r>
+        <w:rPr>
+          <w:rFonts w:ascii="Times New Roman" w:hAnsi="Times New Roman" w:cs="Times New Roman"/>
+          <w:b/>
+          <w:sz w:val="24"/>
+          <w:lang w:val="en-IE"/>
+        </w:rPr>
+        <w:t xml:space="preserve">Control of the induction machine </w:t>
+      </w:r>
+    </w:p>
+    <w:p>
+      <w:pPr>
+        <w:pStyle w:val="Prrafodelista"/>
+        <w:numPr>
+          <w:ilvl w:val="1"/>
+          <w:numId w:val="1"/>
+        </w:numPr>
+        <w:rPr>
+          <w:rFonts w:ascii="Times New Roman" w:hAnsi="Times New Roman" w:cs="Times New Roman"/>
+          <w:sz w:val="24"/>
+          <w:lang w:val="en-IE"/>
+        </w:rPr>
+      </w:pPr>
+      <w:r>
+        <w:rPr>
+          <w:rFonts w:ascii="Times New Roman" w:hAnsi="Times New Roman" w:cs="Times New Roman"/>
+          <w:sz w:val="24"/>
+          <w:lang w:val="en-IE"/>
+        </w:rPr>
+        <w:t>Control strategies</w:t>
+      </w:r>
+    </w:p>
+    <w:p>
+      <w:pPr>
+        <w:pStyle w:val="Prrafodelista"/>
+        <w:numPr>
+          <w:ilvl w:val="2"/>
+          <w:numId w:val="1"/>
+        </w:numPr>
+        <w:rPr>
+          <w:rFonts w:ascii="Times New Roman" w:hAnsi="Times New Roman" w:cs="Times New Roman"/>
+          <w:sz w:val="24"/>
+          <w:lang w:val="en-IE"/>
+        </w:rPr>
+      </w:pPr>
+      <w:r>
+        <w:rPr>
+          <w:rFonts w:ascii="Times New Roman" w:hAnsi="Times New Roman" w:cs="Times New Roman"/>
+          <w:sz w:val="24"/>
+          <w:lang w:val="en-IE"/>
+        </w:rPr>
+        <w:t>Scalar con</w:t>
+      </w:r>
+      <w:r>
+        <w:rPr>
+          <w:rFonts w:ascii="Times New Roman" w:hAnsi="Times New Roman" w:cs="Times New Roman"/>
+          <w:sz w:val="24"/>
+          <w:lang w:val="en-IE"/>
+        </w:rPr>
+        <w:t xml:space="preserve">trol </w:t>
+      </w:r>
+    </w:p>
+    <w:p>
+      <w:pPr>
+        <w:pStyle w:val="Prrafodelista"/>
+        <w:numPr>
+          <w:ilvl w:val="2"/>
+          <w:numId w:val="1"/>
+        </w:numPr>
+        <w:rPr>
+          <w:rFonts w:ascii="Times New Roman" w:hAnsi="Times New Roman" w:cs="Times New Roman"/>
+          <w:sz w:val="24"/>
+          <w:lang w:val="en-IE"/>
+        </w:rPr>
+      </w:pPr>
+      <w:r>
+        <w:rPr>
+          <w:rFonts w:ascii="Times New Roman" w:hAnsi="Times New Roman" w:cs="Times New Roman"/>
+          <w:sz w:val="24"/>
+          <w:lang w:val="en-IE"/>
+        </w:rPr>
+        <w:t>FOC</w:t>
+      </w:r>
+    </w:p>
+    <w:p>
+      <w:pPr>
+        <w:pStyle w:val="Prrafodelista"/>
+        <w:numPr>
+          <w:ilvl w:val="2"/>
+          <w:numId w:val="1"/>
+        </w:numPr>
+        <w:rPr>
+          <w:rFonts w:ascii="Times New Roman" w:hAnsi="Times New Roman" w:cs="Times New Roman"/>
+          <w:sz w:val="24"/>
+          <w:lang w:val="en-IE"/>
+        </w:rPr>
+      </w:pPr>
+      <w:r>
+        <w:rPr>
+          <w:rFonts w:ascii="Times New Roman" w:hAnsi="Times New Roman" w:cs="Times New Roman"/>
+          <w:sz w:val="24"/>
+          <w:lang w:val="en-IE"/>
+        </w:rPr>
+        <w:t>…</w:t>
+      </w:r>
+    </w:p>
+    <w:p>
+      <w:pPr>
+        <w:pStyle w:val="Prrafodelista"/>
+        <w:numPr>
+          <w:ilvl w:val="1"/>
+          <w:numId w:val="1"/>
+        </w:numPr>
+        <w:rPr>
+          <w:rFonts w:ascii="Times New Roman" w:hAnsi="Times New Roman" w:cs="Times New Roman"/>
+          <w:sz w:val="24"/>
+          <w:lang w:val="en-IE"/>
+        </w:rPr>
+      </w:pPr>
+      <w:r>
+        <w:rPr>
+          <w:rFonts w:ascii="Times New Roman" w:hAnsi="Times New Roman" w:cs="Times New Roman"/>
+          <w:sz w:val="24"/>
+          <w:lang w:val="en-IE"/>
+        </w:rPr>
+        <w:t xml:space="preserve">Selection of control strategy </w:t>
+      </w:r>
+      <w:r>
+        <w:rPr>
+          <w:rFonts w:ascii="Times New Roman" w:hAnsi="Times New Roman" w:cs="Times New Roman"/>
+          <w:sz w:val="24"/>
+          <w:lang w:val="en-IE"/>
+        </w:rPr>
+        <w:t xml:space="preserve">(advantages </w:t>
+      </w:r>
+      <w:r>
+        <w:rPr>
+          <w:rFonts w:ascii="Times New Roman" w:hAnsi="Times New Roman" w:cs="Times New Roman"/>
+          <w:sz w:val="24"/>
+          <w:lang w:val="en-IE"/>
+        </w:rPr>
+        <w:t>/</w:t>
+      </w:r>
+      <w:r>
+        <w:rPr>
+          <w:rFonts w:ascii="Times New Roman" w:hAnsi="Times New Roman" w:cs="Times New Roman"/>
+          <w:sz w:val="24"/>
+          <w:lang w:val="en-IE"/>
+        </w:rPr>
+        <w:t>disadvantages)</w:t>
+      </w:r>
+    </w:p>
+    <w:p>
+      <w:pPr>
+        <w:pStyle w:val="Prrafodelista"/>
+        <w:numPr>
+          <w:ilvl w:val="1"/>
+          <w:numId w:val="1"/>
+        </w:numPr>
+        <w:rPr>
+          <w:rFonts w:ascii="Times New Roman" w:hAnsi="Times New Roman" w:cs="Times New Roman"/>
+          <w:sz w:val="24"/>
+          <w:lang w:val="en-IE"/>
+        </w:rPr>
+      </w:pPr>
+      <w:r>
+        <w:rPr>
+          <w:rFonts w:ascii="Times New Roman" w:hAnsi="Times New Roman" w:cs="Times New Roman"/>
+          <w:sz w:val="24"/>
+          <w:lang w:val="en-IE"/>
+        </w:rPr>
+        <w:t xml:space="preserve">Implementation of control </w:t>
+      </w:r>
+      <w:proofErr w:type="gramStart"/>
+      <w:r>
+        <w:rPr>
+          <w:rFonts w:ascii="Times New Roman" w:hAnsi="Times New Roman" w:cs="Times New Roman"/>
+          <w:sz w:val="24"/>
+          <w:lang w:val="en-IE"/>
+        </w:rPr>
+        <w:t xml:space="preserve">strategy </w:t>
+      </w:r>
+      <w:r>
+        <w:rPr>
+          <w:rFonts w:ascii="Times New Roman" w:hAnsi="Times New Roman" w:cs="Times New Roman"/>
+          <w:sz w:val="24"/>
+          <w:lang w:val="en-IE"/>
+        </w:rPr>
+        <w:t xml:space="preserve"> </w:t>
+      </w:r>
+      <w:r>
+        <w:rPr>
+          <w:rFonts w:ascii="Times New Roman" w:hAnsi="Times New Roman" w:cs="Times New Roman"/>
+          <w:sz w:val="24"/>
+          <w:lang w:val="en-IE"/>
+        </w:rPr>
+        <w:t>X</w:t>
+      </w:r>
+      <w:proofErr w:type="gramEnd"/>
+      <w:r>
+        <w:rPr>
+          <w:rFonts w:ascii="Times New Roman" w:hAnsi="Times New Roman" w:cs="Times New Roman"/>
+          <w:sz w:val="24"/>
+          <w:lang w:val="en-IE"/>
+        </w:rPr>
+        <w:t xml:space="preserve"> (To include subsections later)</w:t>
+      </w:r>
+    </w:p>
+    <w:p>
+      <w:pPr>
+        <w:pStyle w:val="Prrafodelista"/>
+        <w:numPr>
+          <w:ilvl w:val="1"/>
+          <w:numId w:val="1"/>
+        </w:numPr>
+        <w:rPr>
+          <w:rFonts w:ascii="Times New Roman" w:hAnsi="Times New Roman" w:cs="Times New Roman"/>
+          <w:sz w:val="24"/>
+          <w:lang w:val="en-IE"/>
+        </w:rPr>
+      </w:pPr>
+      <w:r>
+        <w:rPr>
+          <w:rFonts w:ascii="Times New Roman" w:hAnsi="Times New Roman" w:cs="Times New Roman"/>
+          <w:sz w:val="24"/>
+          <w:lang w:val="en-IE"/>
+        </w:rPr>
+        <w:t xml:space="preserve">Verification of controller </w:t>
+      </w:r>
+    </w:p>
+    <w:p>
+      <w:pPr>
+        <w:pStyle w:val="Prrafodelista"/>
+        <w:numPr>
+          <w:ilvl w:val="2"/>
+          <w:numId w:val="1"/>
+        </w:numPr>
+        <w:rPr>
+          <w:rFonts w:ascii="Times New Roman" w:hAnsi="Times New Roman" w:cs="Times New Roman"/>
+          <w:sz w:val="24"/>
+          <w:lang w:val="en-IE"/>
+        </w:rPr>
+      </w:pPr>
+      <w:r>
+        <w:rPr>
+          <w:rFonts w:ascii="Times New Roman" w:hAnsi="Times New Roman" w:cs="Times New Roman"/>
+          <w:sz w:val="24"/>
+          <w:lang w:val="en-IE"/>
+        </w:rPr>
+        <w:t xml:space="preserve">Simulink model </w:t>
+      </w:r>
+    </w:p>
+    <w:p>
+      <w:pPr>
+        <w:pStyle w:val="Prrafodelista"/>
+        <w:numPr>
+          <w:ilvl w:val="2"/>
+          <w:numId w:val="1"/>
+        </w:numPr>
+        <w:rPr>
+          <w:rFonts w:ascii="Times New Roman" w:hAnsi="Times New Roman" w:cs="Times New Roman"/>
+          <w:sz w:val="24"/>
+          <w:lang w:val="en-IE"/>
+        </w:rPr>
+      </w:pPr>
+      <w:r>
+        <w:rPr>
+          <w:rFonts w:ascii="Times New Roman" w:hAnsi="Times New Roman" w:cs="Times New Roman"/>
+          <w:sz w:val="24"/>
+          <w:lang w:val="en-IE"/>
+        </w:rPr>
+        <w:t xml:space="preserve">Simulation results </w:t>
+      </w:r>
+    </w:p>
+    <w:p>
+      <w:pPr>
+        <w:pStyle w:val="Prrafodelista"/>
+        <w:ind w:left="3192"/>
+        <w:rPr>
+          <w:rFonts w:ascii="Times New Roman" w:hAnsi="Times New Roman" w:cs="Times New Roman"/>
+          <w:sz w:val="24"/>
+          <w:lang w:val="en-IE"/>
+        </w:rPr>
+      </w:pPr>
+    </w:p>
+    <w:p>
+      <w:pPr>
+        <w:pStyle w:val="Prrafodelista"/>
+        <w:numPr>
+          <w:ilvl w:val="0"/>
+          <w:numId w:val="1"/>
+        </w:numPr>
+        <w:rPr>
+          <w:rFonts w:ascii="Times New Roman" w:hAnsi="Times New Roman" w:cs="Times New Roman"/>
+          <w:b/>
+          <w:sz w:val="24"/>
+          <w:lang w:val="en-IE"/>
+        </w:rPr>
+      </w:pPr>
+      <w:r>
+        <w:rPr>
+          <w:rFonts w:ascii="Times New Roman" w:hAnsi="Times New Roman" w:cs="Times New Roman"/>
+          <w:b/>
+          <w:sz w:val="24"/>
+          <w:lang w:val="en-IE"/>
+        </w:rPr>
+        <w:t xml:space="preserve">Software implementation </w:t>
+      </w:r>
+      <w:r>
+        <w:rPr>
+          <w:rFonts w:ascii="Times New Roman" w:hAnsi="Times New Roman" w:cs="Times New Roman"/>
+          <w:b/>
+          <w:sz w:val="24"/>
+          <w:lang w:val="en-IE"/>
+        </w:rPr>
+        <w:t>(Need Nico feedback!!)</w:t>
+      </w:r>
+    </w:p>
+    <w:p>
+      <w:pPr>
+        <w:pStyle w:val="Prrafodelista"/>
+        <w:numPr>
+          <w:ilvl w:val="1"/>
+          <w:numId w:val="1"/>
+        </w:numPr>
+        <w:rPr>
+          <w:rFonts w:ascii="Times New Roman" w:hAnsi="Times New Roman" w:cs="Times New Roman"/>
+          <w:sz w:val="24"/>
+          <w:lang w:val="en-IE"/>
+        </w:rPr>
+      </w:pPr>
+      <w:r>
+        <w:rPr>
+          <w:rFonts w:ascii="Times New Roman" w:hAnsi="Times New Roman" w:cs="Times New Roman"/>
+          <w:sz w:val="24"/>
+          <w:lang w:val="en-IE"/>
+        </w:rPr>
+        <w:t>Requirements</w:t>
+      </w:r>
+    </w:p>
+    <w:p>
+      <w:pPr>
+        <w:pStyle w:val="Prrafodelista"/>
+        <w:numPr>
+          <w:ilvl w:val="1"/>
+          <w:numId w:val="1"/>
+        </w:numPr>
+        <w:rPr>
+          <w:rFonts w:ascii="Times New Roman" w:hAnsi="Times New Roman" w:cs="Times New Roman"/>
+          <w:sz w:val="24"/>
+          <w:lang w:val="en-IE"/>
+        </w:rPr>
+      </w:pPr>
+      <w:r>
+        <w:rPr>
+          <w:rFonts w:ascii="Times New Roman" w:hAnsi="Times New Roman" w:cs="Times New Roman"/>
+          <w:sz w:val="24"/>
+          <w:lang w:val="en-IE"/>
+        </w:rPr>
+        <w:t xml:space="preserve">DSP/microcontroller </w:t>
+      </w:r>
+    </w:p>
+    <w:p>
+      <w:pPr>
+        <w:pStyle w:val="Prrafodelista"/>
+        <w:numPr>
+          <w:ilvl w:val="1"/>
+          <w:numId w:val="1"/>
+        </w:numPr>
+        <w:rPr>
+          <w:rFonts w:ascii="Times New Roman" w:hAnsi="Times New Roman" w:cs="Times New Roman"/>
+          <w:sz w:val="24"/>
+          <w:lang w:val="en-IE"/>
+        </w:rPr>
+      </w:pPr>
+      <w:r>
+        <w:rPr>
+          <w:rFonts w:ascii="Times New Roman" w:hAnsi="Times New Roman" w:cs="Times New Roman"/>
+          <w:sz w:val="24"/>
+          <w:lang w:val="en-IE"/>
+        </w:rPr>
+        <w:t>High level design</w:t>
+      </w:r>
+    </w:p>
+    <w:p>
+      <w:pPr>
+        <w:pStyle w:val="Prrafodelista"/>
+        <w:numPr>
+          <w:ilvl w:val="1"/>
+          <w:numId w:val="1"/>
+        </w:numPr>
+        <w:rPr>
+          <w:rFonts w:ascii="Times New Roman" w:hAnsi="Times New Roman" w:cs="Times New Roman"/>
+          <w:sz w:val="24"/>
+          <w:lang w:val="en-IE"/>
+        </w:rPr>
+      </w:pPr>
+      <w:r>
+        <w:rPr>
+          <w:rFonts w:ascii="Times New Roman" w:hAnsi="Times New Roman" w:cs="Times New Roman"/>
+          <w:sz w:val="24"/>
+          <w:lang w:val="en-IE"/>
+        </w:rPr>
+        <w:t>Implementation</w:t>
+      </w:r>
+      <w:r>
+        <w:rPr>
+          <w:rFonts w:ascii="Times New Roman" w:hAnsi="Times New Roman" w:cs="Times New Roman"/>
+          <w:sz w:val="24"/>
+          <w:lang w:val="en-IE"/>
+        </w:rPr>
+        <w:tab/>
+      </w:r>
+    </w:p>
+    <w:p>
+      <w:pPr>
+        <w:pStyle w:val="Prrafodelista"/>
+        <w:numPr>
+          <w:ilvl w:val="2"/>
+          <w:numId w:val="1"/>
+        </w:numPr>
+        <w:rPr>
+          <w:rFonts w:ascii="Times New Roman" w:hAnsi="Times New Roman" w:cs="Times New Roman"/>
+          <w:sz w:val="24"/>
+          <w:lang w:val="en-IE"/>
+        </w:rPr>
+      </w:pPr>
+      <w:r>
+        <w:rPr>
+          <w:rFonts w:ascii="Times New Roman" w:hAnsi="Times New Roman" w:cs="Times New Roman"/>
+          <w:sz w:val="24"/>
+          <w:lang w:val="en-IE"/>
+        </w:rPr>
+        <w:t>Module 1</w:t>
+      </w:r>
+    </w:p>
+    <w:p>
+      <w:pPr>
+        <w:pStyle w:val="Prrafodelista"/>
+        <w:numPr>
+          <w:ilvl w:val="2"/>
+          <w:numId w:val="1"/>
+        </w:numPr>
+        <w:rPr>
+          <w:rFonts w:ascii="Times New Roman" w:hAnsi="Times New Roman" w:cs="Times New Roman"/>
+          <w:sz w:val="24"/>
+          <w:lang w:val="en-IE"/>
+        </w:rPr>
+      </w:pPr>
+      <w:r>
+        <w:rPr>
+          <w:rFonts w:ascii="Times New Roman" w:hAnsi="Times New Roman" w:cs="Times New Roman"/>
+          <w:sz w:val="24"/>
+          <w:lang w:val="en-IE"/>
+        </w:rPr>
+        <w:t>Module 2</w:t>
+      </w:r>
+    </w:p>
+    <w:p>
+      <w:pPr>
+        <w:pStyle w:val="Prrafodelista"/>
+        <w:numPr>
+          <w:ilvl w:val="2"/>
+          <w:numId w:val="1"/>
+        </w:numPr>
+        <w:rPr>
+          <w:rFonts w:ascii="Times New Roman" w:hAnsi="Times New Roman" w:cs="Times New Roman"/>
+          <w:sz w:val="24"/>
+          <w:lang w:val="en-IE"/>
+        </w:rPr>
+      </w:pPr>
+      <w:r>
+        <w:rPr>
+          <w:rFonts w:ascii="Times New Roman" w:hAnsi="Times New Roman" w:cs="Times New Roman"/>
+          <w:sz w:val="24"/>
+          <w:lang w:val="en-IE"/>
+        </w:rPr>
+        <w:t>…</w:t>
       </w:r>
       <w:bookmarkStart w:id="0" w:name="_GoBack"/>
       <w:bookmarkEnd w:id="0"/>
-      <w:r>
-        <w:rPr>
-          <w:rFonts w:ascii="Times New Roman" w:hAnsi="Times New Roman" w:cs="Times New Roman"/>
-          <w:sz w:val="24"/>
-          <w:lang w:val="en-IE"/>
-        </w:rPr>
-        <w:t xml:space="preserve">rements </w:t>
-      </w:r>
-    </w:p>
-    <w:p>
-      <w:pPr>
-        <w:pStyle w:val="Listeafsnit"/>
-        <w:ind w:left="1776"/>
-        <w:rPr>
-          <w:rFonts w:ascii="Times New Roman" w:hAnsi="Times New Roman" w:cs="Times New Roman"/>
-          <w:sz w:val="24"/>
-          <w:lang w:val="en-IE"/>
-        </w:rPr>
-      </w:pPr>
-    </w:p>
-    <w:p>
-      <w:pPr>
-        <w:pStyle w:val="Listeafsnit"/>
-        <w:numPr>
-          <w:ilvl w:val="0"/>
-          <w:numId w:val="1"/>
-        </w:numPr>
+    </w:p>
+    <w:p>
+      <w:pPr>
+        <w:pStyle w:val="Prrafodelista"/>
+        <w:numPr>
+          <w:ilvl w:val="1"/>
+          <w:numId w:val="1"/>
+        </w:numPr>
+        <w:rPr>
+          <w:rFonts w:ascii="Times New Roman" w:hAnsi="Times New Roman" w:cs="Times New Roman"/>
+          <w:sz w:val="24"/>
+          <w:lang w:val="en-IE"/>
+        </w:rPr>
+      </w:pPr>
+      <w:r>
+        <w:rPr>
+          <w:rFonts w:ascii="Times New Roman" w:hAnsi="Times New Roman" w:cs="Times New Roman"/>
+          <w:sz w:val="24"/>
+          <w:lang w:val="en-IE"/>
+        </w:rPr>
+        <w:t>Validation</w:t>
+      </w:r>
+    </w:p>
+    <w:p>
+      <w:pPr>
+        <w:ind w:left="1416"/>
         <w:rPr>
           <w:rFonts w:ascii="Times New Roman" w:hAnsi="Times New Roman" w:cs="Times New Roman"/>
           <w:b/>
@@ -356,668 +1103,10 @@
           <w:lang w:val="en-IE"/>
         </w:rPr>
       </w:pPr>
-      <w:r>
-        <w:rPr>
-          <w:rFonts w:ascii="Times New Roman" w:hAnsi="Times New Roman" w:cs="Times New Roman"/>
-          <w:b/>
-          <w:sz w:val="24"/>
-          <w:lang w:val="en-IE"/>
-        </w:rPr>
-        <w:t>Model of the induction machine</w:t>
-      </w:r>
-    </w:p>
-    <w:p>
-      <w:pPr>
-        <w:pStyle w:val="Listeafsnit"/>
-        <w:numPr>
-          <w:ilvl w:val="1"/>
-          <w:numId w:val="1"/>
-        </w:numPr>
-        <w:rPr>
-          <w:rFonts w:ascii="Times New Roman" w:hAnsi="Times New Roman" w:cs="Times New Roman"/>
-          <w:sz w:val="24"/>
-          <w:lang w:val="en-IE"/>
-        </w:rPr>
-      </w:pPr>
-      <w:r>
-        <w:rPr>
-          <w:rFonts w:ascii="Times New Roman" w:hAnsi="Times New Roman" w:cs="Times New Roman"/>
-          <w:sz w:val="24"/>
-          <w:lang w:val="en-IE"/>
-        </w:rPr>
-        <w:t>Selection of reference frame</w:t>
-      </w:r>
-    </w:p>
-    <w:p>
-      <w:pPr>
-        <w:pStyle w:val="Listeafsnit"/>
-        <w:numPr>
-          <w:ilvl w:val="1"/>
-          <w:numId w:val="1"/>
-        </w:numPr>
-        <w:rPr>
-          <w:rFonts w:ascii="Times New Roman" w:hAnsi="Times New Roman" w:cs="Times New Roman"/>
-          <w:sz w:val="24"/>
-          <w:lang w:val="en-IE"/>
-        </w:rPr>
-      </w:pPr>
-      <w:r>
-        <w:rPr>
-          <w:rFonts w:ascii="Times New Roman" w:hAnsi="Times New Roman" w:cs="Times New Roman"/>
-          <w:sz w:val="24"/>
-          <w:lang w:val="en-IE"/>
-        </w:rPr>
-        <w:t>Induction machine</w:t>
-      </w:r>
-      <w:r>
-        <w:rPr>
-          <w:rFonts w:ascii="Times New Roman" w:hAnsi="Times New Roman" w:cs="Times New Roman"/>
-          <w:sz w:val="24"/>
-          <w:lang w:val="en-IE"/>
-        </w:rPr>
-        <w:t xml:space="preserve"> equations</w:t>
-      </w:r>
-    </w:p>
-    <w:p>
-      <w:pPr>
-        <w:pStyle w:val="Listeafsnit"/>
-        <w:numPr>
-          <w:ilvl w:val="2"/>
-          <w:numId w:val="1"/>
-        </w:numPr>
-        <w:rPr>
-          <w:rFonts w:ascii="Times New Roman" w:hAnsi="Times New Roman" w:cs="Times New Roman"/>
-          <w:sz w:val="24"/>
-          <w:lang w:val="en-IE"/>
-        </w:rPr>
-      </w:pPr>
-      <w:r>
-        <w:rPr>
-          <w:rFonts w:ascii="Times New Roman" w:hAnsi="Times New Roman" w:cs="Times New Roman"/>
-          <w:sz w:val="24"/>
-          <w:lang w:val="en-IE"/>
-        </w:rPr>
-        <w:t xml:space="preserve">Motor </w:t>
-      </w:r>
-      <w:r>
-        <w:rPr>
-          <w:rFonts w:ascii="Times New Roman" w:hAnsi="Times New Roman" w:cs="Times New Roman"/>
-          <w:sz w:val="24"/>
-          <w:lang w:val="en-IE"/>
-        </w:rPr>
-        <w:t>equations</w:t>
-      </w:r>
-    </w:p>
-    <w:p>
-      <w:pPr>
-        <w:pStyle w:val="Listeafsnit"/>
-        <w:numPr>
-          <w:ilvl w:val="2"/>
-          <w:numId w:val="1"/>
-        </w:numPr>
-        <w:rPr>
-          <w:rFonts w:ascii="Times New Roman" w:hAnsi="Times New Roman" w:cs="Times New Roman"/>
-          <w:sz w:val="24"/>
-          <w:lang w:val="en-IE"/>
-        </w:rPr>
-      </w:pPr>
-      <w:r>
-        <w:rPr>
-          <w:rFonts w:ascii="Times New Roman" w:hAnsi="Times New Roman" w:cs="Times New Roman"/>
-          <w:sz w:val="24"/>
-          <w:lang w:val="en-IE"/>
-        </w:rPr>
-        <w:t>Generator equations</w:t>
-      </w:r>
-      <w:r>
-        <w:rPr>
-          <w:rFonts w:ascii="Times New Roman" w:hAnsi="Times New Roman" w:cs="Times New Roman"/>
-          <w:sz w:val="24"/>
-          <w:lang w:val="en-IE"/>
-        </w:rPr>
-        <w:t xml:space="preserve"> (for implementation of regenerative braking)</w:t>
-      </w:r>
-    </w:p>
-    <w:p>
-      <w:pPr>
-        <w:pStyle w:val="Listeafsnit"/>
-        <w:numPr>
-          <w:ilvl w:val="2"/>
-          <w:numId w:val="1"/>
-        </w:numPr>
-        <w:rPr>
-          <w:rFonts w:ascii="Times New Roman" w:hAnsi="Times New Roman" w:cs="Times New Roman"/>
-          <w:sz w:val="24"/>
-          <w:lang w:val="en-IE"/>
-        </w:rPr>
-      </w:pPr>
-      <w:r>
-        <w:rPr>
-          <w:rFonts w:ascii="Times New Roman" w:hAnsi="Times New Roman" w:cs="Times New Roman"/>
-          <w:sz w:val="24"/>
-          <w:lang w:val="en-IE"/>
-        </w:rPr>
-        <w:t>Torque equation</w:t>
-      </w:r>
-    </w:p>
-    <w:p>
-      <w:pPr>
-        <w:pStyle w:val="Listeafsnit"/>
-        <w:numPr>
-          <w:ilvl w:val="1"/>
-          <w:numId w:val="1"/>
-        </w:numPr>
-        <w:rPr>
-          <w:rFonts w:ascii="Times New Roman" w:hAnsi="Times New Roman" w:cs="Times New Roman"/>
-          <w:sz w:val="24"/>
-          <w:lang w:val="en-IE"/>
-        </w:rPr>
-      </w:pPr>
-      <w:r>
-        <w:rPr>
-          <w:rFonts w:ascii="Times New Roman" w:hAnsi="Times New Roman" w:cs="Times New Roman"/>
-          <w:sz w:val="24"/>
-          <w:lang w:val="en-IE"/>
-        </w:rPr>
-        <w:t>Validation</w:t>
-      </w:r>
-      <w:r>
-        <w:rPr>
-          <w:rFonts w:ascii="Times New Roman" w:hAnsi="Times New Roman" w:cs="Times New Roman"/>
-          <w:sz w:val="24"/>
-          <w:lang w:val="en-IE"/>
-        </w:rPr>
-        <w:t xml:space="preserve"> of m</w:t>
-      </w:r>
-      <w:r>
-        <w:rPr>
-          <w:rFonts w:ascii="Times New Roman" w:hAnsi="Times New Roman" w:cs="Times New Roman"/>
-          <w:sz w:val="24"/>
-          <w:lang w:val="en-IE"/>
-        </w:rPr>
-        <w:t>achine</w:t>
-      </w:r>
-      <w:r>
-        <w:rPr>
-          <w:rFonts w:ascii="Times New Roman" w:hAnsi="Times New Roman" w:cs="Times New Roman"/>
-          <w:sz w:val="24"/>
-          <w:lang w:val="en-IE"/>
-        </w:rPr>
-        <w:t xml:space="preserve"> parameters </w:t>
-      </w:r>
-    </w:p>
-    <w:p>
-      <w:pPr>
-        <w:pStyle w:val="Listeafsnit"/>
-        <w:numPr>
-          <w:ilvl w:val="2"/>
-          <w:numId w:val="1"/>
-        </w:numPr>
-        <w:rPr>
-          <w:rFonts w:ascii="Times New Roman" w:hAnsi="Times New Roman" w:cs="Times New Roman"/>
-          <w:sz w:val="24"/>
-          <w:lang w:val="en-IE"/>
-        </w:rPr>
-      </w:pPr>
-      <w:r>
-        <w:rPr>
-          <w:rFonts w:ascii="Times New Roman" w:hAnsi="Times New Roman" w:cs="Times New Roman"/>
-          <w:sz w:val="24"/>
-          <w:lang w:val="en-IE"/>
-        </w:rPr>
-        <w:t xml:space="preserve">Simulink model </w:t>
-      </w:r>
-    </w:p>
-    <w:p>
-      <w:pPr>
-        <w:pStyle w:val="Listeafsnit"/>
-        <w:numPr>
-          <w:ilvl w:val="2"/>
-          <w:numId w:val="1"/>
-        </w:numPr>
-        <w:rPr>
-          <w:rFonts w:ascii="Times New Roman" w:hAnsi="Times New Roman" w:cs="Times New Roman"/>
-          <w:sz w:val="24"/>
-          <w:lang w:val="en-IE"/>
-        </w:rPr>
-      </w:pPr>
-      <w:r>
-        <w:rPr>
-          <w:rFonts w:ascii="Times New Roman" w:hAnsi="Times New Roman" w:cs="Times New Roman"/>
-          <w:sz w:val="24"/>
-          <w:lang w:val="en-IE"/>
-        </w:rPr>
-        <w:t xml:space="preserve">Simulation results </w:t>
-      </w:r>
-    </w:p>
-    <w:p>
-      <w:pPr>
-        <w:pStyle w:val="Listeafsnit"/>
-        <w:ind w:left="3192"/>
-        <w:rPr>
-          <w:rFonts w:ascii="Times New Roman" w:hAnsi="Times New Roman" w:cs="Times New Roman"/>
-          <w:sz w:val="24"/>
-          <w:lang w:val="en-IE"/>
-        </w:rPr>
-      </w:pPr>
-    </w:p>
-    <w:p>
-      <w:pPr>
-        <w:pStyle w:val="Listeafsnit"/>
-        <w:numPr>
-          <w:ilvl w:val="0"/>
-          <w:numId w:val="1"/>
-        </w:numPr>
-        <w:rPr>
-          <w:rFonts w:ascii="Times New Roman" w:hAnsi="Times New Roman" w:cs="Times New Roman"/>
-          <w:b/>
-          <w:sz w:val="24"/>
-          <w:lang w:val="en-IE"/>
-        </w:rPr>
-      </w:pPr>
-      <w:r>
-        <w:rPr>
-          <w:rFonts w:ascii="Times New Roman" w:hAnsi="Times New Roman" w:cs="Times New Roman"/>
-          <w:b/>
-          <w:sz w:val="24"/>
-          <w:lang w:val="en-IE"/>
-        </w:rPr>
-        <w:t xml:space="preserve">Control of the induction machine </w:t>
-      </w:r>
-    </w:p>
-    <w:p>
-      <w:pPr>
-        <w:pStyle w:val="Listeafsnit"/>
-        <w:numPr>
-          <w:ilvl w:val="1"/>
-          <w:numId w:val="1"/>
-        </w:numPr>
-        <w:rPr>
-          <w:rFonts w:ascii="Times New Roman" w:hAnsi="Times New Roman" w:cs="Times New Roman"/>
-          <w:sz w:val="24"/>
-          <w:lang w:val="en-IE"/>
-        </w:rPr>
-      </w:pPr>
-      <w:r>
-        <w:rPr>
-          <w:rFonts w:ascii="Times New Roman" w:hAnsi="Times New Roman" w:cs="Times New Roman"/>
-          <w:sz w:val="24"/>
-          <w:lang w:val="en-IE"/>
-        </w:rPr>
-        <w:t>Control strategies</w:t>
-      </w:r>
-    </w:p>
-    <w:p>
-      <w:pPr>
-        <w:pStyle w:val="Listeafsnit"/>
-        <w:numPr>
-          <w:ilvl w:val="2"/>
-          <w:numId w:val="1"/>
-        </w:numPr>
-        <w:rPr>
-          <w:rFonts w:ascii="Times New Roman" w:hAnsi="Times New Roman" w:cs="Times New Roman"/>
-          <w:sz w:val="24"/>
-          <w:lang w:val="en-IE"/>
-        </w:rPr>
-      </w:pPr>
-      <w:r>
-        <w:rPr>
-          <w:rFonts w:ascii="Times New Roman" w:hAnsi="Times New Roman" w:cs="Times New Roman"/>
-          <w:sz w:val="24"/>
-          <w:lang w:val="en-IE"/>
-        </w:rPr>
-        <w:t>Scalar con</w:t>
-      </w:r>
-      <w:r>
-        <w:rPr>
-          <w:rFonts w:ascii="Times New Roman" w:hAnsi="Times New Roman" w:cs="Times New Roman"/>
-          <w:sz w:val="24"/>
-          <w:lang w:val="en-IE"/>
-        </w:rPr>
-        <w:t xml:space="preserve">trol </w:t>
-      </w:r>
-    </w:p>
-    <w:p>
-      <w:pPr>
-        <w:pStyle w:val="Listeafsnit"/>
-        <w:numPr>
-          <w:ilvl w:val="2"/>
-          <w:numId w:val="1"/>
-        </w:numPr>
-        <w:rPr>
-          <w:rFonts w:ascii="Times New Roman" w:hAnsi="Times New Roman" w:cs="Times New Roman"/>
-          <w:sz w:val="24"/>
-          <w:lang w:val="en-IE"/>
-        </w:rPr>
-      </w:pPr>
-      <w:r>
-        <w:rPr>
-          <w:rFonts w:ascii="Times New Roman" w:hAnsi="Times New Roman" w:cs="Times New Roman"/>
-          <w:sz w:val="24"/>
-          <w:lang w:val="en-IE"/>
-        </w:rPr>
-        <w:t>FOC</w:t>
-      </w:r>
-    </w:p>
-    <w:p>
-      <w:pPr>
-        <w:pStyle w:val="Listeafsnit"/>
-        <w:numPr>
-          <w:ilvl w:val="2"/>
-          <w:numId w:val="1"/>
-        </w:numPr>
-        <w:rPr>
-          <w:rFonts w:ascii="Times New Roman" w:hAnsi="Times New Roman" w:cs="Times New Roman"/>
-          <w:sz w:val="24"/>
-          <w:lang w:val="en-IE"/>
-        </w:rPr>
-      </w:pPr>
-      <w:r>
-        <w:rPr>
-          <w:rFonts w:ascii="Times New Roman" w:hAnsi="Times New Roman" w:cs="Times New Roman"/>
-          <w:sz w:val="24"/>
-          <w:lang w:val="en-IE"/>
-        </w:rPr>
-        <w:t>…</w:t>
-      </w:r>
-    </w:p>
-    <w:p>
-      <w:pPr>
-        <w:pStyle w:val="Listeafsnit"/>
-        <w:numPr>
-          <w:ilvl w:val="1"/>
-          <w:numId w:val="1"/>
-        </w:numPr>
-        <w:rPr>
-          <w:rFonts w:ascii="Times New Roman" w:hAnsi="Times New Roman" w:cs="Times New Roman"/>
-          <w:sz w:val="24"/>
-          <w:lang w:val="en-IE"/>
-        </w:rPr>
-      </w:pPr>
-      <w:r>
-        <w:rPr>
-          <w:rFonts w:ascii="Times New Roman" w:hAnsi="Times New Roman" w:cs="Times New Roman"/>
-          <w:sz w:val="24"/>
-          <w:lang w:val="en-IE"/>
-        </w:rPr>
-        <w:t xml:space="preserve">Selection of control strategy </w:t>
-      </w:r>
-      <w:r>
-        <w:rPr>
-          <w:rFonts w:ascii="Times New Roman" w:hAnsi="Times New Roman" w:cs="Times New Roman"/>
-          <w:sz w:val="24"/>
-          <w:lang w:val="en-IE"/>
-        </w:rPr>
-        <w:t xml:space="preserve">(advantages </w:t>
-      </w:r>
-      <w:r>
-        <w:rPr>
-          <w:rFonts w:ascii="Times New Roman" w:hAnsi="Times New Roman" w:cs="Times New Roman"/>
-          <w:sz w:val="24"/>
-          <w:lang w:val="en-IE"/>
-        </w:rPr>
-        <w:t>/</w:t>
-      </w:r>
-      <w:r>
-        <w:rPr>
-          <w:rFonts w:ascii="Times New Roman" w:hAnsi="Times New Roman" w:cs="Times New Roman"/>
-          <w:sz w:val="24"/>
-          <w:lang w:val="en-IE"/>
-        </w:rPr>
-        <w:t>disadvantages)</w:t>
-      </w:r>
-    </w:p>
-    <w:p>
-      <w:pPr>
-        <w:pStyle w:val="Listeafsnit"/>
-        <w:numPr>
-          <w:ilvl w:val="1"/>
-          <w:numId w:val="1"/>
-        </w:numPr>
-        <w:rPr>
-          <w:rFonts w:ascii="Times New Roman" w:hAnsi="Times New Roman" w:cs="Times New Roman"/>
-          <w:sz w:val="24"/>
-          <w:lang w:val="en-IE"/>
-        </w:rPr>
-      </w:pPr>
-      <w:r>
-        <w:rPr>
-          <w:rFonts w:ascii="Times New Roman" w:hAnsi="Times New Roman" w:cs="Times New Roman"/>
-          <w:sz w:val="24"/>
-          <w:lang w:val="en-IE"/>
-        </w:rPr>
-        <w:t xml:space="preserve">Implementation of control </w:t>
-      </w:r>
-      <w:proofErr w:type="gramStart"/>
-      <w:r>
-        <w:rPr>
-          <w:rFonts w:ascii="Times New Roman" w:hAnsi="Times New Roman" w:cs="Times New Roman"/>
-          <w:sz w:val="24"/>
-          <w:lang w:val="en-IE"/>
-        </w:rPr>
-        <w:t xml:space="preserve">strategy </w:t>
-      </w:r>
-      <w:r>
-        <w:rPr>
-          <w:rFonts w:ascii="Times New Roman" w:hAnsi="Times New Roman" w:cs="Times New Roman"/>
-          <w:sz w:val="24"/>
-          <w:lang w:val="en-IE"/>
-        </w:rPr>
-        <w:t xml:space="preserve"> </w:t>
-      </w:r>
-      <w:r>
-        <w:rPr>
-          <w:rFonts w:ascii="Times New Roman" w:hAnsi="Times New Roman" w:cs="Times New Roman"/>
-          <w:sz w:val="24"/>
-          <w:lang w:val="en-IE"/>
-        </w:rPr>
-        <w:t>X</w:t>
-      </w:r>
-      <w:proofErr w:type="gramEnd"/>
-      <w:r>
-        <w:rPr>
-          <w:rFonts w:ascii="Times New Roman" w:hAnsi="Times New Roman" w:cs="Times New Roman"/>
-          <w:sz w:val="24"/>
-          <w:lang w:val="en-IE"/>
-        </w:rPr>
-        <w:t xml:space="preserve"> (To include subsections later)</w:t>
-      </w:r>
-    </w:p>
-    <w:p>
-      <w:pPr>
-        <w:pStyle w:val="Listeafsnit"/>
-        <w:numPr>
-          <w:ilvl w:val="1"/>
-          <w:numId w:val="1"/>
-        </w:numPr>
-        <w:rPr>
-          <w:rFonts w:ascii="Times New Roman" w:hAnsi="Times New Roman" w:cs="Times New Roman"/>
-          <w:sz w:val="24"/>
-          <w:lang w:val="en-IE"/>
-        </w:rPr>
-      </w:pPr>
-      <w:r>
-        <w:rPr>
-          <w:rFonts w:ascii="Times New Roman" w:hAnsi="Times New Roman" w:cs="Times New Roman"/>
-          <w:sz w:val="24"/>
-          <w:lang w:val="en-IE"/>
-        </w:rPr>
-        <w:t xml:space="preserve">Verification of controller </w:t>
-      </w:r>
-    </w:p>
-    <w:p>
-      <w:pPr>
-        <w:pStyle w:val="Listeafsnit"/>
-        <w:numPr>
-          <w:ilvl w:val="2"/>
-          <w:numId w:val="1"/>
-        </w:numPr>
-        <w:rPr>
-          <w:rFonts w:ascii="Times New Roman" w:hAnsi="Times New Roman" w:cs="Times New Roman"/>
-          <w:sz w:val="24"/>
-          <w:lang w:val="en-IE"/>
-        </w:rPr>
-      </w:pPr>
-      <w:r>
-        <w:rPr>
-          <w:rFonts w:ascii="Times New Roman" w:hAnsi="Times New Roman" w:cs="Times New Roman"/>
-          <w:sz w:val="24"/>
-          <w:lang w:val="en-IE"/>
-        </w:rPr>
-        <w:t xml:space="preserve">Simulink model </w:t>
-      </w:r>
-    </w:p>
-    <w:p>
-      <w:pPr>
-        <w:pStyle w:val="Listeafsnit"/>
-        <w:numPr>
-          <w:ilvl w:val="2"/>
-          <w:numId w:val="1"/>
-        </w:numPr>
-        <w:rPr>
-          <w:rFonts w:ascii="Times New Roman" w:hAnsi="Times New Roman" w:cs="Times New Roman"/>
-          <w:sz w:val="24"/>
-          <w:lang w:val="en-IE"/>
-        </w:rPr>
-      </w:pPr>
-      <w:r>
-        <w:rPr>
-          <w:rFonts w:ascii="Times New Roman" w:hAnsi="Times New Roman" w:cs="Times New Roman"/>
-          <w:sz w:val="24"/>
-          <w:lang w:val="en-IE"/>
-        </w:rPr>
-        <w:t xml:space="preserve">Simulation results </w:t>
-      </w:r>
-    </w:p>
-    <w:p>
-      <w:pPr>
-        <w:pStyle w:val="Listeafsnit"/>
-        <w:ind w:left="3192"/>
-        <w:rPr>
-          <w:rFonts w:ascii="Times New Roman" w:hAnsi="Times New Roman" w:cs="Times New Roman"/>
-          <w:sz w:val="24"/>
-          <w:lang w:val="en-IE"/>
-        </w:rPr>
-      </w:pPr>
-    </w:p>
-    <w:p>
-      <w:pPr>
-        <w:pStyle w:val="Listeafsnit"/>
-        <w:numPr>
-          <w:ilvl w:val="0"/>
-          <w:numId w:val="1"/>
-        </w:numPr>
-        <w:rPr>
-          <w:rFonts w:ascii="Times New Roman" w:hAnsi="Times New Roman" w:cs="Times New Roman"/>
-          <w:b/>
-          <w:sz w:val="24"/>
-          <w:lang w:val="en-IE"/>
-        </w:rPr>
-      </w:pPr>
-      <w:r>
-        <w:rPr>
-          <w:rFonts w:ascii="Times New Roman" w:hAnsi="Times New Roman" w:cs="Times New Roman"/>
-          <w:b/>
-          <w:sz w:val="24"/>
-          <w:lang w:val="en-IE"/>
-        </w:rPr>
-        <w:t xml:space="preserve">Software implementation </w:t>
-      </w:r>
-      <w:r>
-        <w:rPr>
-          <w:rFonts w:ascii="Times New Roman" w:hAnsi="Times New Roman" w:cs="Times New Roman"/>
-          <w:b/>
-          <w:sz w:val="24"/>
-          <w:lang w:val="en-IE"/>
-        </w:rPr>
-        <w:t>(Need Nico feedback!!)</w:t>
-      </w:r>
-    </w:p>
-    <w:p>
-      <w:pPr>
-        <w:pStyle w:val="Listeafsnit"/>
-        <w:numPr>
-          <w:ilvl w:val="1"/>
-          <w:numId w:val="1"/>
-        </w:numPr>
-        <w:rPr>
-          <w:rFonts w:ascii="Times New Roman" w:hAnsi="Times New Roman" w:cs="Times New Roman"/>
-          <w:sz w:val="24"/>
-          <w:lang w:val="en-IE"/>
-        </w:rPr>
-      </w:pPr>
-      <w:r>
-        <w:rPr>
-          <w:rFonts w:ascii="Times New Roman" w:hAnsi="Times New Roman" w:cs="Times New Roman"/>
-          <w:sz w:val="24"/>
-          <w:lang w:val="en-IE"/>
-        </w:rPr>
-        <w:t>Modulation techniques</w:t>
-      </w:r>
-    </w:p>
-    <w:p>
-      <w:pPr>
-        <w:pStyle w:val="Listeafsnit"/>
-        <w:numPr>
-          <w:ilvl w:val="1"/>
-          <w:numId w:val="1"/>
-        </w:numPr>
-        <w:rPr>
-          <w:rFonts w:ascii="Times New Roman" w:hAnsi="Times New Roman" w:cs="Times New Roman"/>
-          <w:sz w:val="24"/>
-          <w:lang w:val="en-IE"/>
-        </w:rPr>
-      </w:pPr>
-      <w:r>
-        <w:rPr>
-          <w:rFonts w:ascii="Times New Roman" w:hAnsi="Times New Roman" w:cs="Times New Roman"/>
-          <w:sz w:val="24"/>
-          <w:lang w:val="en-IE"/>
-        </w:rPr>
-        <w:t>Software architecture</w:t>
-      </w:r>
-      <w:r>
-        <w:rPr>
-          <w:rFonts w:ascii="Times New Roman" w:hAnsi="Times New Roman" w:cs="Times New Roman"/>
-          <w:sz w:val="24"/>
-          <w:lang w:val="en-IE"/>
-        </w:rPr>
-        <w:t xml:space="preserve"> </w:t>
-      </w:r>
-    </w:p>
-    <w:p>
-      <w:pPr>
-        <w:pStyle w:val="Listeafsnit"/>
-        <w:numPr>
-          <w:ilvl w:val="1"/>
-          <w:numId w:val="1"/>
-        </w:numPr>
-        <w:rPr>
-          <w:rFonts w:ascii="Times New Roman" w:hAnsi="Times New Roman" w:cs="Times New Roman"/>
-          <w:sz w:val="24"/>
-          <w:lang w:val="en-IE"/>
-        </w:rPr>
-      </w:pPr>
-      <w:r>
-        <w:rPr>
-          <w:rFonts w:ascii="Times New Roman" w:hAnsi="Times New Roman" w:cs="Times New Roman"/>
-          <w:sz w:val="24"/>
-          <w:lang w:val="en-IE"/>
-        </w:rPr>
-        <w:t>DSP/microcontroller</w:t>
-      </w:r>
-      <w:r>
-        <w:rPr>
-          <w:rFonts w:ascii="Times New Roman" w:hAnsi="Times New Roman" w:cs="Times New Roman"/>
-          <w:sz w:val="24"/>
-          <w:lang w:val="en-IE"/>
-        </w:rPr>
-        <w:t xml:space="preserve"> </w:t>
-      </w:r>
-    </w:p>
-    <w:p>
-      <w:pPr>
-        <w:pStyle w:val="Listeafsnit"/>
+    </w:p>
+    <w:p>
+      <w:pPr>
+        <w:pStyle w:val="Prrafodelista"/>
         <w:ind w:left="1776"/>
         <w:jc w:val="center"/>
         <w:rPr>
@@ -1029,7 +1118,19 @@
     </w:p>
     <w:p>
       <w:pPr>
-        <w:pStyle w:val="Listeafsnit"/>
+        <w:pStyle w:val="Prrafodelista"/>
+        <w:ind w:left="1776"/>
+        <w:jc w:val="center"/>
+        <w:rPr>
+          <w:rFonts w:ascii="Times New Roman" w:hAnsi="Times New Roman" w:cs="Times New Roman"/>
+          <w:sz w:val="24"/>
+          <w:lang w:val="en-IE"/>
+        </w:rPr>
+      </w:pPr>
+    </w:p>
+    <w:p>
+      <w:pPr>
+        <w:pStyle w:val="Prrafodelista"/>
         <w:numPr>
           <w:ilvl w:val="0"/>
           <w:numId w:val="1"/>
@@ -1053,7 +1154,7 @@
     </w:p>
     <w:p>
       <w:pPr>
-        <w:pStyle w:val="Listeafsnit"/>
+        <w:pStyle w:val="Prrafodelista"/>
         <w:numPr>
           <w:ilvl w:val="1"/>
           <w:numId w:val="1"/>
@@ -1091,7 +1192,7 @@
     </w:p>
     <w:p>
       <w:pPr>
-        <w:pStyle w:val="Listeafsnit"/>
+        <w:pStyle w:val="Prrafodelista"/>
         <w:numPr>
           <w:ilvl w:val="2"/>
           <w:numId w:val="1"/>
@@ -1113,7 +1214,7 @@
     </w:p>
     <w:p>
       <w:pPr>
-        <w:pStyle w:val="Listeafsnit"/>
+        <w:pStyle w:val="Prrafodelista"/>
         <w:numPr>
           <w:ilvl w:val="2"/>
           <w:numId w:val="1"/>
@@ -1135,7 +1236,7 @@
     </w:p>
     <w:p>
       <w:pPr>
-        <w:pStyle w:val="Listeafsnit"/>
+        <w:pStyle w:val="Prrafodelista"/>
         <w:numPr>
           <w:ilvl w:val="1"/>
           <w:numId w:val="1"/>
@@ -1152,7 +1253,6 @@
           <w:sz w:val="24"/>
           <w:lang w:val="en-IE"/>
         </w:rPr>
-        <w:lastRenderedPageBreak/>
         <w:t xml:space="preserve">Test </w:t>
       </w:r>
       <w:r>
@@ -1174,7 +1274,7 @@
     </w:p>
     <w:p>
       <w:pPr>
-        <w:pStyle w:val="Listeafsnit"/>
+        <w:pStyle w:val="Prrafodelista"/>
         <w:numPr>
           <w:ilvl w:val="1"/>
           <w:numId w:val="1"/>
@@ -1220,7 +1320,7 @@
     </w:p>
     <w:p>
       <w:pPr>
-        <w:pStyle w:val="Listeafsnit"/>
+        <w:pStyle w:val="Prrafodelista"/>
         <w:numPr>
           <w:ilvl w:val="1"/>
           <w:numId w:val="1"/>
@@ -1258,7 +1358,7 @@
     </w:p>
     <w:p>
       <w:pPr>
-        <w:pStyle w:val="Listeafsnit"/>
+        <w:pStyle w:val="Prrafodelista"/>
         <w:ind w:left="1776"/>
         <w:rPr>
           <w:rFonts w:ascii="Times New Roman" w:hAnsi="Times New Roman" w:cs="Times New Roman"/>
@@ -1269,7 +1369,7 @@
     </w:p>
     <w:p>
       <w:pPr>
-        <w:pStyle w:val="Listeafsnit"/>
+        <w:pStyle w:val="Prrafodelista"/>
         <w:numPr>
           <w:ilvl w:val="0"/>
           <w:numId w:val="1"/>
@@ -1302,7 +1402,7 @@
     </w:p>
     <w:p>
       <w:pPr>
-        <w:pStyle w:val="Listeafsnit"/>
+        <w:pStyle w:val="Prrafodelista"/>
         <w:numPr>
           <w:ilvl w:val="1"/>
           <w:numId w:val="1"/>
@@ -1324,7 +1424,7 @@
     </w:p>
     <w:p>
       <w:pPr>
-        <w:pStyle w:val="Listeafsnit"/>
+        <w:pStyle w:val="Prrafodelista"/>
         <w:numPr>
           <w:ilvl w:val="1"/>
           <w:numId w:val="1"/>
@@ -1354,7 +1454,7 @@
     </w:p>
     <w:p>
       <w:pPr>
-        <w:pStyle w:val="Listeafsnit"/>
+        <w:pStyle w:val="Prrafodelista"/>
         <w:numPr>
           <w:ilvl w:val="1"/>
           <w:numId w:val="1"/>
@@ -1392,7 +1492,7 @@
     </w:p>
     <w:p>
       <w:pPr>
-        <w:pStyle w:val="Listeafsnit"/>
+        <w:pStyle w:val="Prrafodelista"/>
         <w:ind w:left="1776"/>
         <w:rPr>
           <w:rFonts w:ascii="Times New Roman" w:hAnsi="Times New Roman" w:cs="Times New Roman"/>
@@ -1403,7 +1503,7 @@
     </w:p>
     <w:p>
       <w:pPr>
-        <w:pStyle w:val="Listeafsnit"/>
+        <w:pStyle w:val="Prrafodelista"/>
         <w:numPr>
           <w:ilvl w:val="0"/>
           <w:numId w:val="1"/>
@@ -1427,7 +1527,7 @@
     </w:p>
     <w:p>
       <w:pPr>
-        <w:pStyle w:val="Listeafsnit"/>
+        <w:pStyle w:val="Prrafodelista"/>
         <w:numPr>
           <w:ilvl w:val="1"/>
           <w:numId w:val="1"/>
@@ -1449,7 +1549,7 @@
     </w:p>
     <w:p>
       <w:pPr>
-        <w:pStyle w:val="Listeafsnit"/>
+        <w:pStyle w:val="Prrafodelista"/>
         <w:numPr>
           <w:ilvl w:val="1"/>
           <w:numId w:val="1"/>
@@ -1471,7 +1571,7 @@
     </w:p>
     <w:p>
       <w:pPr>
-        <w:pStyle w:val="Listeafsnit"/>
+        <w:pStyle w:val="Prrafodelista"/>
         <w:numPr>
           <w:ilvl w:val="1"/>
           <w:numId w:val="1"/>
@@ -1493,7 +1593,7 @@
     </w:p>
     <w:p>
       <w:pPr>
-        <w:pStyle w:val="Listeafsnit"/>
+        <w:pStyle w:val="Prrafodelista"/>
         <w:ind w:left="1776"/>
         <w:rPr>
           <w:rFonts w:ascii="Times New Roman" w:hAnsi="Times New Roman" w:cs="Times New Roman"/>
@@ -1504,7 +1604,7 @@
     </w:p>
     <w:p>
       <w:pPr>
-        <w:pStyle w:val="Listeafsnit"/>
+        <w:pStyle w:val="Prrafodelista"/>
         <w:numPr>
           <w:ilvl w:val="0"/>
           <w:numId w:val="1"/>
@@ -1528,7 +1628,7 @@
     </w:p>
     <w:p>
       <w:pPr>
-        <w:pStyle w:val="Listeafsnit"/>
+        <w:pStyle w:val="Prrafodelista"/>
         <w:rPr>
           <w:rFonts w:ascii="Times New Roman" w:hAnsi="Times New Roman" w:cs="Times New Roman"/>
           <w:b/>
@@ -1573,16 +1673,16 @@
     </w:p>
     <w:p>
       <w:pPr>
-        <w:pStyle w:val="Listeafsnit"/>
-        <w:rPr>
-          <w:sz w:val="24"/>
-          <w:lang w:val="en-IE"/>
-        </w:rPr>
-      </w:pPr>
-    </w:p>
-    <w:p>
-      <w:pPr>
-        <w:pStyle w:val="Listeafsnit"/>
+        <w:pStyle w:val="Prrafodelista"/>
+        <w:rPr>
+          <w:sz w:val="24"/>
+          <w:lang w:val="en-IE"/>
+        </w:rPr>
+      </w:pPr>
+    </w:p>
+    <w:p>
+      <w:pPr>
+        <w:pStyle w:val="Prrafodelista"/>
         <w:ind w:left="1776"/>
         <w:rPr>
           <w:sz w:val="24"/>
@@ -1592,7 +1692,7 @@
     </w:p>
     <w:p>
       <w:pPr>
-        <w:pStyle w:val="Listeafsnit"/>
+        <w:pStyle w:val="Prrafodelista"/>
         <w:ind w:left="1776"/>
         <w:rPr>
           <w:sz w:val="24"/>
@@ -1611,7 +1711,7 @@
 </file>
 
 <file path=word/numbering.xml><?xml version="1.0" encoding="utf-8"?>
-<w:numbering xmlns:wpc="http://schemas.microsoft.com/office/word/2010/wordprocessingCanvas" xmlns:cx="http://schemas.microsoft.com/office/drawing/2014/chartex" xmlns:cx1="http://schemas.microsoft.com/office/drawing/2015/9/8/chartex" xmlns:cx2="http://schemas.microsoft.com/office/drawing/2015/10/21/chartex" xmlns:cx3="http://schemas.microsoft.com/office/drawing/2016/5/9/chartex" xmlns:cx4="http://schemas.microsoft.com/office/drawing/2016/5/10/chartex" xmlns:cx5="http://schemas.microsoft.com/office/drawing/2016/5/11/chartex" xmlns:cx6="http://schemas.microsoft.com/office/drawing/2016/5/12/chartex" xmlns:cx7="http://schemas.microsoft.com/office/drawing/2016/5/13/chartex" xmlns:cx8="http://schemas.microsoft.com/office/drawing/2016/5/14/chartex" xmlns:mc="http://schemas.openxmlformats.org/markup-compatibility/2006" xmlns:aink="http://schemas.microsoft.com/office/drawing/2016/ink" xmlns:am3d="http://schemas.microsoft.com/office/drawing/2017/model3d" xmlns:o="urn:schemas-microsoft-com:office:office" xmlns:r="http://schemas.openxmlformats.org/officeDocument/2006/relationships" xmlns:m="http://schemas.openxmlformats.org/officeDocument/2006/math" xmlns:v="urn:schemas-microsoft-com:vml" xmlns:wp14="http://schemas.microsoft.com/office/word/2010/wordprocessingDrawing" xmlns:wp="http://schemas.openxmlformats.org/drawingml/2006/wordprocessingDrawing" xmlns:w10="urn:schemas-microsoft-com:office:word" xmlns:w="http://schemas.openxmlformats.org/wordprocessingml/2006/main" xmlns:w14="http://schemas.microsoft.com/office/word/2010/wordml" xmlns:w15="http://schemas.microsoft.com/office/word/2012/wordml" xmlns:w16cid="http://schemas.microsoft.com/office/word/2016/wordml/cid" xmlns:w16se="http://schemas.microsoft.com/office/word/2015/wordml/symex" xmlns:wpg="http://schemas.microsoft.com/office/word/2010/wordprocessingGroup" xmlns:wpi="http://schemas.microsoft.com/office/word/2010/wordprocessingInk" xmlns:wne="http://schemas.microsoft.com/office/word/2006/wordml" xmlns:wps="http://schemas.microsoft.com/office/word/2010/wordprocessingShape" mc:Ignorable="w14 w15 w16se w16cid wp14">
+<w:numbering xmlns:wpc="http://schemas.microsoft.com/office/word/2010/wordprocessingCanvas" xmlns:cx="http://schemas.microsoft.com/office/drawing/2014/chartex" xmlns:mc="http://schemas.openxmlformats.org/markup-compatibility/2006" xmlns:o="urn:schemas-microsoft-com:office:office" xmlns:r="http://schemas.openxmlformats.org/officeDocument/2006/relationships" xmlns:m="http://schemas.openxmlformats.org/officeDocument/2006/math" xmlns:v="urn:schemas-microsoft-com:vml" xmlns:wp14="http://schemas.microsoft.com/office/word/2010/wordprocessingDrawing" xmlns:wp="http://schemas.openxmlformats.org/drawingml/2006/wordprocessingDrawing" xmlns:w10="urn:schemas-microsoft-com:office:word" xmlns:w="http://schemas.openxmlformats.org/wordprocessingml/2006/main" xmlns:w14="http://schemas.microsoft.com/office/word/2010/wordml" xmlns:w15="http://schemas.microsoft.com/office/word/2012/wordml" xmlns:w16se="http://schemas.microsoft.com/office/word/2015/wordml/symex" xmlns:wpg="http://schemas.microsoft.com/office/word/2010/wordprocessingGroup" xmlns:wpi="http://schemas.microsoft.com/office/word/2010/wordprocessingInk" xmlns:wne="http://schemas.microsoft.com/office/word/2006/wordml" xmlns:wps="http://schemas.microsoft.com/office/word/2010/wordprocessingShape" mc:Ignorable="w14 w15 w16se wp14">
   <w:abstractNum w:abstractNumId="0" w15:restartNumberingAfterBreak="0">
     <w:nsid w:val="0FBF5513"/>
     <w:multiLevelType w:val="multilevel"/>
@@ -1740,7 +1840,7 @@
 </file>
 
 <file path=word/styles.xml><?xml version="1.0" encoding="utf-8"?>
-<w:styles xmlns:mc="http://schemas.openxmlformats.org/markup-compatibility/2006" xmlns:r="http://schemas.openxmlformats.org/officeDocument/2006/relationships" xmlns:w="http://schemas.openxmlformats.org/wordprocessingml/2006/main" xmlns:w14="http://schemas.microsoft.com/office/word/2010/wordml" xmlns:w15="http://schemas.microsoft.com/office/word/2012/wordml" xmlns:w16cid="http://schemas.microsoft.com/office/word/2016/wordml/cid" xmlns:w16se="http://schemas.microsoft.com/office/word/2015/wordml/symex" mc:Ignorable="w14 w15 w16se w16cid">
+<w:styles xmlns:mc="http://schemas.openxmlformats.org/markup-compatibility/2006" xmlns:r="http://schemas.openxmlformats.org/officeDocument/2006/relationships" xmlns:w="http://schemas.openxmlformats.org/wordprocessingml/2006/main" xmlns:w14="http://schemas.microsoft.com/office/word/2010/wordml" xmlns:w15="http://schemas.microsoft.com/office/word/2012/wordml" xmlns:w16se="http://schemas.microsoft.com/office/word/2015/wordml/symex" mc:Ignorable="w14 w15 w16se">
   <w:docDefaults>
     <w:rPrDefault>
       <w:rPr>
@@ -1756,7 +1856,7 @@
       </w:pPr>
     </w:pPrDefault>
   </w:docDefaults>
-  <w:latentStyles w:defLockedState="0" w:defUIPriority="99" w:defSemiHidden="0" w:defUnhideWhenUsed="0" w:defQFormat="0" w:count="375">
+  <w:latentStyles w:defLockedState="0" w:defUIPriority="99" w:defSemiHidden="0" w:defUnhideWhenUsed="0" w:defQFormat="0" w:count="371">
     <w:lsdException w:name="Normal" w:uiPriority="0" w:qFormat="1"/>
     <w:lsdException w:name="heading 1" w:uiPriority="9" w:qFormat="1"/>
     <w:lsdException w:name="heading 2" w:semiHidden="1" w:uiPriority="9" w:unhideWhenUsed="1" w:qFormat="1"/>
@@ -2128,22 +2228,18 @@
     <w:lsdException w:name="List Table 5 Dark Accent 6" w:uiPriority="50"/>
     <w:lsdException w:name="List Table 6 Colorful Accent 6" w:uiPriority="51"/>
     <w:lsdException w:name="List Table 7 Colorful Accent 6" w:uiPriority="52"/>
-    <w:lsdException w:name="Mention" w:semiHidden="1" w:unhideWhenUsed="1"/>
-    <w:lsdException w:name="Smart Hyperlink" w:semiHidden="1" w:unhideWhenUsed="1"/>
-    <w:lsdException w:name="Hashtag" w:semiHidden="1" w:unhideWhenUsed="1"/>
-    <w:lsdException w:name="Unresolved Mention" w:semiHidden="1" w:unhideWhenUsed="1"/>
   </w:latentStyles>
   <w:style w:type="paragraph" w:default="1" w:styleId="Normal">
     <w:name w:val="Normal"/>
     <w:qFormat/>
   </w:style>
-  <w:style w:type="character" w:default="1" w:styleId="Standardskrifttypeiafsnit">
+  <w:style w:type="character" w:default="1" w:styleId="Fuentedeprrafopredeter">
     <w:name w:val="Default Paragraph Font"/>
     <w:uiPriority w:val="1"/>
     <w:semiHidden/>
     <w:unhideWhenUsed/>
   </w:style>
-  <w:style w:type="table" w:default="1" w:styleId="Tabel-Normal">
+  <w:style w:type="table" w:default="1" w:styleId="Tablanormal">
     <w:name w:val="Normal Table"/>
     <w:uiPriority w:val="99"/>
     <w:semiHidden/>
@@ -2158,13 +2254,13 @@
       </w:tblCellMar>
     </w:tblPr>
   </w:style>
-  <w:style w:type="numbering" w:default="1" w:styleId="Ingenoversigt">
+  <w:style w:type="numbering" w:default="1" w:styleId="Sinlista">
     <w:name w:val="No List"/>
     <w:uiPriority w:val="99"/>
     <w:semiHidden/>
     <w:unhideWhenUsed/>
   </w:style>
-  <w:style w:type="paragraph" w:styleId="Listeafsnit">
+  <w:style w:type="paragraph" w:styleId="Prrafodelista">
     <w:name w:val="List Paragraph"/>
     <w:basedOn w:val="Normal"/>
     <w:uiPriority w:val="34"/>

</xml_diff>